<commit_message>
finish writing status report
</commit_message>
<xml_diff>
--- a/[3]Write_ups/Group 6 Project Status Report.docx
+++ b/[3]Write_ups/Group 6 Project Status Report.docx
@@ -606,37 +606,7 @@
         <w:jc w:val="both"/>
       </w:pPr>
       <w:r>
-        <w:t xml:space="preserve">As we are attempting to identify customer that are going to churn, we thus need to focus on sensitivity metric compared to accuracy. As it is </w:t>
-      </w:r>
-      <w:r>
-        <w:t>comparatively</w:t>
-      </w:r>
-      <w:r>
-        <w:t xml:space="preserve"> more expensive to acquire customer than retain customer, thus we are not as concern with false positive, but rather concerned with false negative. We would </w:t>
-      </w:r>
-      <w:r>
-        <w:t>ideally</w:t>
-      </w:r>
-      <w:r>
-        <w:t xml:space="preserve"> like a model that is able to successful target all customer that are going to churn, and it should matter less if we have a higher number of false </w:t>
-      </w:r>
-      <w:r>
-        <w:t>positive</w:t>
-      </w:r>
-      <w:r>
-        <w:t xml:space="preserve"> to us a </w:t>
-      </w:r>
-      <w:r>
-        <w:t>telecommunication</w:t>
-      </w:r>
-      <w:r>
-        <w:t xml:space="preserve"> company. </w:t>
-      </w:r>
-      <w:r>
-        <w:t>Thus,</w:t>
-      </w:r>
-      <w:r>
-        <w:t xml:space="preserve"> we should have a lower threshold value than 0.5, though the actual value often </w:t>
+        <w:t xml:space="preserve">As we are attempting to identify customer that are going to churn, we thus need to focus on sensitivity metric compared to accuracy. As it is comparatively more expensive to acquire customer than retain customer, thus we are not as concern with false positive, but rather concerned with false negative. We would ideally like a model that is able to successful target all customer that are going to churn, and it should matter less if we have a higher number of false positive to us a telecommunication company. Thus, we should have a lower threshold value than 0.5, though the actual value often </w:t>
       </w:r>
       <w:r>
         <w:t>requires</w:t>
@@ -696,6 +666,95 @@
     </w:p>
     <w:p>
       <w:pPr>
+        <w:jc w:val="both"/>
+      </w:pPr>
+      <w:r>
+        <w:t>Logistic Regression (post model selection and VIF):</w:t>
+      </w:r>
+    </w:p>
+    <w:p>
+      <w:pPr>
+        <w:pStyle w:val="ListParagraph"/>
+        <w:numPr>
+          <w:ilvl w:val="0"/>
+          <w:numId w:val="2"/>
+        </w:numPr>
+        <w:jc w:val="both"/>
+      </w:pPr>
+      <w:r>
+        <w:t>Refer to table 2: GLM Summary Output</w:t>
+      </w:r>
+    </w:p>
+    <w:p>
+      <w:pPr>
+        <w:jc w:val="both"/>
+      </w:pPr>
+      <w:r>
+        <w:t>Decision Tree Model:</w:t>
+      </w:r>
+    </w:p>
+    <w:p>
+      <w:pPr>
+        <w:pStyle w:val="ListParagraph"/>
+        <w:numPr>
+          <w:ilvl w:val="0"/>
+          <w:numId w:val="2"/>
+        </w:numPr>
+        <w:jc w:val="both"/>
+      </w:pPr>
+      <w:r>
+        <w:t>Refer to Figure 8</w:t>
+      </w:r>
+    </w:p>
+    <w:p>
+      <w:pPr>
+        <w:jc w:val="both"/>
+      </w:pPr>
+      <w:r>
+        <w:t>Random Forest Model:</w:t>
+      </w:r>
+    </w:p>
+    <w:p>
+      <w:pPr>
+        <w:pStyle w:val="ListParagraph"/>
+        <w:numPr>
+          <w:ilvl w:val="0"/>
+          <w:numId w:val="2"/>
+        </w:numPr>
+        <w:jc w:val="both"/>
+      </w:pPr>
+      <w:r>
+        <w:t>Refer to Table 3</w:t>
+      </w:r>
+    </w:p>
+    <w:p>
+      <w:pPr>
+        <w:jc w:val="both"/>
+      </w:pPr>
+      <w:r>
+        <w:t>Linear SVM Model:</w:t>
+      </w:r>
+    </w:p>
+    <w:p>
+      <w:pPr>
+        <w:pStyle w:val="ListParagraph"/>
+        <w:numPr>
+          <w:ilvl w:val="0"/>
+          <w:numId w:val="2"/>
+        </w:numPr>
+        <w:jc w:val="both"/>
+      </w:pPr>
+      <w:r>
+        <w:t>Refer to Table 4</w:t>
+      </w:r>
+    </w:p>
+    <w:p>
+      <w:pPr>
+        <w:jc w:val="both"/>
+      </w:pPr>
+    </w:p>
+    <w:p>
+      <w:pPr>
         <w:jc w:val="center"/>
         <w:rPr>
           <w:u w:val="single"/>
@@ -714,15 +773,60 @@
       </w:r>
     </w:p>
     <w:p>
+      <w:pPr>
+        <w:pStyle w:val="ListParagraph"/>
+        <w:numPr>
+          <w:ilvl w:val="0"/>
+          <w:numId w:val="2"/>
+        </w:numPr>
+      </w:pPr>
+      <w:r>
+        <w:t>Define AUC and Sensitivity</w:t>
+      </w:r>
+    </w:p>
+    <w:p>
+      <w:pPr>
+        <w:pStyle w:val="ListParagraph"/>
+        <w:numPr>
+          <w:ilvl w:val="0"/>
+          <w:numId w:val="2"/>
+        </w:numPr>
+      </w:pPr>
+      <w:r>
+        <w:t>Refer to figure 10 and table 5</w:t>
+      </w:r>
+    </w:p>
+    <w:p>
+      <w:r>
+        <w:t>Confusion matrix for all of them</w:t>
+      </w:r>
+    </w:p>
+    <w:p>
+      <w:pPr>
+        <w:pStyle w:val="ListParagraph"/>
+        <w:numPr>
+          <w:ilvl w:val="0"/>
+          <w:numId w:val="2"/>
+        </w:numPr>
+      </w:pPr>
+      <w:r>
+        <w:t>Refer to table 6 ~ table 9</w:t>
+      </w:r>
+    </w:p>
+    <w:p>
+      <w:pPr>
+        <w:pStyle w:val="ListParagraph"/>
+        <w:numPr>
+          <w:ilvl w:val="0"/>
+          <w:numId w:val="2"/>
+        </w:numPr>
+      </w:pPr>
+      <w:r>
+        <w:t>Problem faced – unable to change cutoff value for SVM model -&gt; comes out as yes no and not probability?</w:t>
+      </w:r>
       <w:bookmarkStart w:id="0" w:name="_GoBack"/>
       <w:bookmarkEnd w:id="0"/>
     </w:p>
-    <w:p>
-      <w:r>
-        <w:t>Confusion matrix for all of them</w:t>
-      </w:r>
-    </w:p>
-    <w:p/>
     <w:p>
       <w:r>
         <w:t>Business Case</w:t>
@@ -1193,7 +1297,68 @@
     </w:p>
     <w:p>
       <w:r>
-        <w:t>Figure 8:</w:t>
+        <w:t>Figure 8: Pruned Decision Tree Model:</w:t>
+      </w:r>
+    </w:p>
+    <w:p>
+      <w:r>
+        <w:rPr>
+          <w:noProof/>
+        </w:rPr>
+        <w:drawing>
+          <wp:inline distT="0" distB="0" distL="0" distR="0" wp14:anchorId="418CE0B6" wp14:editId="568CDDAB">
+            <wp:extent cx="5943600" cy="3481705"/>
+            <wp:effectExtent l="0" t="0" r="0" b="4445"/>
+            <wp:docPr id="11" name="Picture 11"/>
+            <wp:cNvGraphicFramePr>
+              <a:graphicFrameLocks xmlns:a="http://schemas.openxmlformats.org/drawingml/2006/main" noChangeAspect="1"/>
+            </wp:cNvGraphicFramePr>
+            <a:graphic xmlns:a="http://schemas.openxmlformats.org/drawingml/2006/main">
+              <a:graphicData uri="http://schemas.openxmlformats.org/drawingml/2006/picture">
+                <pic:pic xmlns:pic="http://schemas.openxmlformats.org/drawingml/2006/picture">
+                  <pic:nvPicPr>
+                    <pic:cNvPr id="11" name="Fig8.PNG"/>
+                    <pic:cNvPicPr/>
+                  </pic:nvPicPr>
+                  <pic:blipFill>
+                    <a:blip r:embed="rId14">
+                      <a:extLst>
+                        <a:ext uri="{28A0092B-C50C-407E-A947-70E740481C1C}">
+                          <a14:useLocalDpi xmlns:a14="http://schemas.microsoft.com/office/drawing/2010/main" val="0"/>
+                        </a:ext>
+                      </a:extLst>
+                    </a:blip>
+                    <a:stretch>
+                      <a:fillRect/>
+                    </a:stretch>
+                  </pic:blipFill>
+                  <pic:spPr>
+                    <a:xfrm>
+                      <a:off x="0" y="0"/>
+                      <a:ext cx="5943600" cy="3481705"/>
+                    </a:xfrm>
+                    <a:prstGeom prst="rect">
+                      <a:avLst/>
+                    </a:prstGeom>
+                  </pic:spPr>
+                </pic:pic>
+              </a:graphicData>
+            </a:graphic>
+          </wp:inline>
+        </w:drawing>
+      </w:r>
+    </w:p>
+    <w:p/>
+    <w:p>
+      <w:r>
+        <w:lastRenderedPageBreak/>
+        <w:t xml:space="preserve">Figure </w:t>
+      </w:r>
+      <w:r>
+        <w:t>9</w:t>
+      </w:r>
+      <w:r>
+        <w:t>:</w:t>
       </w:r>
       <w:r>
         <w:t xml:space="preserve"> Threshold analysis</w:t>
@@ -1220,7 +1385,7 @@
                     <pic:cNvPicPr/>
                   </pic:nvPicPr>
                   <pic:blipFill>
-                    <a:blip r:embed="rId14">
+                    <a:blip r:embed="rId15">
                       <a:extLst>
                         <a:ext uri="{28A0092B-C50C-407E-A947-70E740481C1C}">
                           <a14:useLocalDpi xmlns:a14="http://schemas.microsoft.com/office/drawing/2010/main" val="0"/>
@@ -1247,12 +1412,15 @@
         </w:drawing>
       </w:r>
     </w:p>
-    <w:p/>
-    <w:p/>
-    <w:p/>
-    <w:p>
-      <w:r>
-        <w:t>Figure 9:</w:t>
+    <w:p>
+      <w:r>
+        <w:t xml:space="preserve">Figure </w:t>
+      </w:r>
+      <w:r>
+        <w:t>10</w:t>
+      </w:r>
+      <w:r>
+        <w:t>:</w:t>
       </w:r>
       <w:r>
         <w:t xml:space="preserve"> ROC curve</w:t>
@@ -1279,7 +1447,7 @@
                     <pic:cNvPicPr/>
                   </pic:nvPicPr>
                   <pic:blipFill>
-                    <a:blip r:embed="rId15">
+                    <a:blip r:embed="rId16">
                       <a:extLst>
                         <a:ext uri="{28A0092B-C50C-407E-A947-70E740481C1C}">
                           <a14:useLocalDpi xmlns:a14="http://schemas.microsoft.com/office/drawing/2010/main" val="0"/>
@@ -1322,6 +1490,9 @@
       <w:r>
         <w:t>Table 1:</w:t>
       </w:r>
+      <w:r>
+        <w:t xml:space="preserve"> Missing Data Table</w:t>
+      </w:r>
     </w:p>
     <w:p>
       <w:r>
@@ -1346,7 +1517,7 @@
                     </pic:cNvPicPr>
                   </pic:nvPicPr>
                   <pic:blipFill>
-                    <a:blip r:embed="rId16">
+                    <a:blip r:embed="rId17">
                       <a:extLst>
                         <a:ext uri="{28A0092B-C50C-407E-A947-70E740481C1C}">
                           <a14:useLocalDpi xmlns:a14="http://schemas.microsoft.com/office/drawing/2010/main" val="0"/>
@@ -1378,13 +1549,404 @@
         </w:drawing>
       </w:r>
     </w:p>
+    <w:p>
+      <w:r>
+        <w:t>Table 2:</w:t>
+      </w:r>
+      <w:r>
+        <w:t xml:space="preserve"> </w:t>
+      </w:r>
+      <w:r>
+        <w:t xml:space="preserve"> Logistic Regression Output</w:t>
+      </w:r>
+      <w:r>
+        <w:rPr>
+          <w:noProof/>
+        </w:rPr>
+        <w:drawing>
+          <wp:inline distT="0" distB="0" distL="0" distR="0" wp14:anchorId="20C8E9E9" wp14:editId="3C3DFDF7">
+            <wp:extent cx="5943600" cy="3778250"/>
+            <wp:effectExtent l="0" t="0" r="0" b="0"/>
+            <wp:docPr id="12" name="Picture 12"/>
+            <wp:cNvGraphicFramePr>
+              <a:graphicFrameLocks xmlns:a="http://schemas.openxmlformats.org/drawingml/2006/main" noChangeAspect="1"/>
+            </wp:cNvGraphicFramePr>
+            <a:graphic xmlns:a="http://schemas.openxmlformats.org/drawingml/2006/main">
+              <a:graphicData uri="http://schemas.openxmlformats.org/drawingml/2006/picture">
+                <pic:pic xmlns:pic="http://schemas.openxmlformats.org/drawingml/2006/picture">
+                  <pic:nvPicPr>
+                    <pic:cNvPr id="12" name="Table3.PNG"/>
+                    <pic:cNvPicPr/>
+                  </pic:nvPicPr>
+                  <pic:blipFill>
+                    <a:blip r:embed="rId18">
+                      <a:extLst>
+                        <a:ext uri="{28A0092B-C50C-407E-A947-70E740481C1C}">
+                          <a14:useLocalDpi xmlns:a14="http://schemas.microsoft.com/office/drawing/2010/main" val="0"/>
+                        </a:ext>
+                      </a:extLst>
+                    </a:blip>
+                    <a:stretch>
+                      <a:fillRect/>
+                    </a:stretch>
+                  </pic:blipFill>
+                  <pic:spPr>
+                    <a:xfrm>
+                      <a:off x="0" y="0"/>
+                      <a:ext cx="5943600" cy="3778250"/>
+                    </a:xfrm>
+                    <a:prstGeom prst="rect">
+                      <a:avLst/>
+                    </a:prstGeom>
+                  </pic:spPr>
+                </pic:pic>
+              </a:graphicData>
+            </a:graphic>
+          </wp:inline>
+        </w:drawing>
+      </w:r>
+    </w:p>
+    <w:p>
+      <w:r>
+        <w:t>Table 3: Random Forest Output:</w:t>
+      </w:r>
+    </w:p>
+    <w:p>
+      <w:r>
+        <w:rPr>
+          <w:noProof/>
+        </w:rPr>
+        <w:drawing>
+          <wp:inline distT="0" distB="0" distL="0" distR="0" wp14:anchorId="32FF387A" wp14:editId="200D9703">
+            <wp:extent cx="5943600" cy="1234440"/>
+            <wp:effectExtent l="0" t="0" r="0" b="3810"/>
+            <wp:docPr id="13" name="Picture 13"/>
+            <wp:cNvGraphicFramePr>
+              <a:graphicFrameLocks xmlns:a="http://schemas.openxmlformats.org/drawingml/2006/main" noChangeAspect="1"/>
+            </wp:cNvGraphicFramePr>
+            <a:graphic xmlns:a="http://schemas.openxmlformats.org/drawingml/2006/main">
+              <a:graphicData uri="http://schemas.openxmlformats.org/drawingml/2006/picture">
+                <pic:pic xmlns:pic="http://schemas.openxmlformats.org/drawingml/2006/picture">
+                  <pic:nvPicPr>
+                    <pic:cNvPr id="13" name="Table4.PNG"/>
+                    <pic:cNvPicPr/>
+                  </pic:nvPicPr>
+                  <pic:blipFill>
+                    <a:blip r:embed="rId19">
+                      <a:extLst>
+                        <a:ext uri="{28A0092B-C50C-407E-A947-70E740481C1C}">
+                          <a14:useLocalDpi xmlns:a14="http://schemas.microsoft.com/office/drawing/2010/main" val="0"/>
+                        </a:ext>
+                      </a:extLst>
+                    </a:blip>
+                    <a:stretch>
+                      <a:fillRect/>
+                    </a:stretch>
+                  </pic:blipFill>
+                  <pic:spPr>
+                    <a:xfrm>
+                      <a:off x="0" y="0"/>
+                      <a:ext cx="5943600" cy="1234440"/>
+                    </a:xfrm>
+                    <a:prstGeom prst="rect">
+                      <a:avLst/>
+                    </a:prstGeom>
+                  </pic:spPr>
+                </pic:pic>
+              </a:graphicData>
+            </a:graphic>
+          </wp:inline>
+        </w:drawing>
+      </w:r>
+    </w:p>
+    <w:p>
+      <w:r>
+        <w:lastRenderedPageBreak/>
+        <w:t>Table 4: Linear SVM Output</w:t>
+      </w:r>
+    </w:p>
+    <w:p>
+      <w:r>
+        <w:rPr>
+          <w:noProof/>
+        </w:rPr>
+        <w:drawing>
+          <wp:inline distT="0" distB="0" distL="0" distR="0" wp14:anchorId="08B9B8BC" wp14:editId="47FAF987">
+            <wp:extent cx="5943600" cy="1195070"/>
+            <wp:effectExtent l="0" t="0" r="0" b="5080"/>
+            <wp:docPr id="14" name="Picture 14"/>
+            <wp:cNvGraphicFramePr>
+              <a:graphicFrameLocks xmlns:a="http://schemas.openxmlformats.org/drawingml/2006/main" noChangeAspect="1"/>
+            </wp:cNvGraphicFramePr>
+            <a:graphic xmlns:a="http://schemas.openxmlformats.org/drawingml/2006/main">
+              <a:graphicData uri="http://schemas.openxmlformats.org/drawingml/2006/picture">
+                <pic:pic xmlns:pic="http://schemas.openxmlformats.org/drawingml/2006/picture">
+                  <pic:nvPicPr>
+                    <pic:cNvPr id="14" name="Table5.PNG"/>
+                    <pic:cNvPicPr/>
+                  </pic:nvPicPr>
+                  <pic:blipFill>
+                    <a:blip r:embed="rId20">
+                      <a:extLst>
+                        <a:ext uri="{28A0092B-C50C-407E-A947-70E740481C1C}">
+                          <a14:useLocalDpi xmlns:a14="http://schemas.microsoft.com/office/drawing/2010/main" val="0"/>
+                        </a:ext>
+                      </a:extLst>
+                    </a:blip>
+                    <a:stretch>
+                      <a:fillRect/>
+                    </a:stretch>
+                  </pic:blipFill>
+                  <pic:spPr>
+                    <a:xfrm>
+                      <a:off x="0" y="0"/>
+                      <a:ext cx="5943600" cy="1195070"/>
+                    </a:xfrm>
+                    <a:prstGeom prst="rect">
+                      <a:avLst/>
+                    </a:prstGeom>
+                  </pic:spPr>
+                </pic:pic>
+              </a:graphicData>
+            </a:graphic>
+          </wp:inline>
+        </w:drawing>
+      </w:r>
+    </w:p>
+    <w:p>
+      <w:r>
+        <w:t>Table 5: AUC Summary Table</w:t>
+      </w:r>
+    </w:p>
+    <w:p>
+      <w:r>
+        <w:rPr>
+          <w:noProof/>
+        </w:rPr>
+        <w:drawing>
+          <wp:inline distT="0" distB="0" distL="0" distR="0" wp14:anchorId="7E73B1D9" wp14:editId="2AE646DC">
+            <wp:extent cx="5420481" cy="1371791"/>
+            <wp:effectExtent l="0" t="0" r="8890" b="0"/>
+            <wp:docPr id="15" name="Picture 15"/>
+            <wp:cNvGraphicFramePr>
+              <a:graphicFrameLocks xmlns:a="http://schemas.openxmlformats.org/drawingml/2006/main" noChangeAspect="1"/>
+            </wp:cNvGraphicFramePr>
+            <a:graphic xmlns:a="http://schemas.openxmlformats.org/drawingml/2006/main">
+              <a:graphicData uri="http://schemas.openxmlformats.org/drawingml/2006/picture">
+                <pic:pic xmlns:pic="http://schemas.openxmlformats.org/drawingml/2006/picture">
+                  <pic:nvPicPr>
+                    <pic:cNvPr id="15" name="Table2.PNG"/>
+                    <pic:cNvPicPr/>
+                  </pic:nvPicPr>
+                  <pic:blipFill>
+                    <a:blip r:embed="rId21">
+                      <a:extLst>
+                        <a:ext uri="{28A0092B-C50C-407E-A947-70E740481C1C}">
+                          <a14:useLocalDpi xmlns:a14="http://schemas.microsoft.com/office/drawing/2010/main" val="0"/>
+                        </a:ext>
+                      </a:extLst>
+                    </a:blip>
+                    <a:stretch>
+                      <a:fillRect/>
+                    </a:stretch>
+                  </pic:blipFill>
+                  <pic:spPr>
+                    <a:xfrm>
+                      <a:off x="0" y="0"/>
+                      <a:ext cx="5420481" cy="1371791"/>
+                    </a:xfrm>
+                    <a:prstGeom prst="rect">
+                      <a:avLst/>
+                    </a:prstGeom>
+                  </pic:spPr>
+                </pic:pic>
+              </a:graphicData>
+            </a:graphic>
+          </wp:inline>
+        </w:drawing>
+      </w:r>
+    </w:p>
+    <w:p>
+      <w:r>
+        <w:t>Table 6: Logistic Regression Confusion Matrix</w:t>
+      </w:r>
+    </w:p>
+    <w:p>
+      <w:r>
+        <w:rPr>
+          <w:noProof/>
+        </w:rPr>
+        <w:drawing>
+          <wp:inline distT="0" distB="0" distL="0" distR="0" wp14:anchorId="6AF4D5C9" wp14:editId="230B1BFC">
+            <wp:extent cx="2448267" cy="2191056"/>
+            <wp:effectExtent l="0" t="0" r="9525" b="0"/>
+            <wp:docPr id="16" name="Picture 16"/>
+            <wp:cNvGraphicFramePr>
+              <a:graphicFrameLocks xmlns:a="http://schemas.openxmlformats.org/drawingml/2006/main" noChangeAspect="1"/>
+            </wp:cNvGraphicFramePr>
+            <a:graphic xmlns:a="http://schemas.openxmlformats.org/drawingml/2006/main">
+              <a:graphicData uri="http://schemas.openxmlformats.org/drawingml/2006/picture">
+                <pic:pic xmlns:pic="http://schemas.openxmlformats.org/drawingml/2006/picture">
+                  <pic:nvPicPr>
+                    <pic:cNvPr id="16" name="Table 6.PNG"/>
+                    <pic:cNvPicPr/>
+                  </pic:nvPicPr>
+                  <pic:blipFill>
+                    <a:blip r:embed="rId22">
+                      <a:extLst>
+                        <a:ext uri="{28A0092B-C50C-407E-A947-70E740481C1C}">
+                          <a14:useLocalDpi xmlns:a14="http://schemas.microsoft.com/office/drawing/2010/main" val="0"/>
+                        </a:ext>
+                      </a:extLst>
+                    </a:blip>
+                    <a:stretch>
+                      <a:fillRect/>
+                    </a:stretch>
+                  </pic:blipFill>
+                  <pic:spPr>
+                    <a:xfrm>
+                      <a:off x="0" y="0"/>
+                      <a:ext cx="2448267" cy="2191056"/>
+                    </a:xfrm>
+                    <a:prstGeom prst="rect">
+                      <a:avLst/>
+                    </a:prstGeom>
+                  </pic:spPr>
+                </pic:pic>
+              </a:graphicData>
+            </a:graphic>
+          </wp:inline>
+        </w:drawing>
+      </w:r>
+    </w:p>
+    <w:p/>
+    <w:p/>
+    <w:p/>
+    <w:p/>
+    <w:p/>
+    <w:p/>
+    <w:p/>
+    <w:p/>
+    <w:p>
+      <w:r>
+        <w:lastRenderedPageBreak/>
+        <w:t>Table 7: Decision Tree Confusion Matrix</w:t>
+      </w:r>
+    </w:p>
+    <w:p>
+      <w:r>
+        <w:rPr>
+          <w:noProof/>
+        </w:rPr>
+        <w:drawing>
+          <wp:inline distT="0" distB="0" distL="0" distR="0" wp14:anchorId="1B09883E" wp14:editId="55F1B446">
+            <wp:extent cx="2057687" cy="2200582"/>
+            <wp:effectExtent l="0" t="0" r="0" b="9525"/>
+            <wp:docPr id="17" name="Picture 17"/>
+            <wp:cNvGraphicFramePr>
+              <a:graphicFrameLocks xmlns:a="http://schemas.openxmlformats.org/drawingml/2006/main" noChangeAspect="1"/>
+            </wp:cNvGraphicFramePr>
+            <a:graphic xmlns:a="http://schemas.openxmlformats.org/drawingml/2006/main">
+              <a:graphicData uri="http://schemas.openxmlformats.org/drawingml/2006/picture">
+                <pic:pic xmlns:pic="http://schemas.openxmlformats.org/drawingml/2006/picture">
+                  <pic:nvPicPr>
+                    <pic:cNvPr id="17" name="Table 7.PNG"/>
+                    <pic:cNvPicPr/>
+                  </pic:nvPicPr>
+                  <pic:blipFill>
+                    <a:blip r:embed="rId23">
+                      <a:extLst>
+                        <a:ext uri="{28A0092B-C50C-407E-A947-70E740481C1C}">
+                          <a14:useLocalDpi xmlns:a14="http://schemas.microsoft.com/office/drawing/2010/main" val="0"/>
+                        </a:ext>
+                      </a:extLst>
+                    </a:blip>
+                    <a:stretch>
+                      <a:fillRect/>
+                    </a:stretch>
+                  </pic:blipFill>
+                  <pic:spPr>
+                    <a:xfrm>
+                      <a:off x="0" y="0"/>
+                      <a:ext cx="2057687" cy="2200582"/>
+                    </a:xfrm>
+                    <a:prstGeom prst="rect">
+                      <a:avLst/>
+                    </a:prstGeom>
+                  </pic:spPr>
+                </pic:pic>
+              </a:graphicData>
+            </a:graphic>
+          </wp:inline>
+        </w:drawing>
+      </w:r>
+    </w:p>
+    <w:p>
+      <w:r>
+        <w:t>Table 8:  Random Forest Confusion Matrix</w:t>
+      </w:r>
+    </w:p>
+    <w:p>
+      <w:r>
+        <w:rPr>
+          <w:noProof/>
+        </w:rPr>
+        <w:drawing>
+          <wp:inline distT="0" distB="0" distL="0" distR="0" wp14:anchorId="03E08B8A" wp14:editId="30FCA036">
+            <wp:extent cx="2295845" cy="2562583"/>
+            <wp:effectExtent l="0" t="0" r="0" b="9525"/>
+            <wp:docPr id="18" name="Picture 18"/>
+            <wp:cNvGraphicFramePr>
+              <a:graphicFrameLocks xmlns:a="http://schemas.openxmlformats.org/drawingml/2006/main" noChangeAspect="1"/>
+            </wp:cNvGraphicFramePr>
+            <a:graphic xmlns:a="http://schemas.openxmlformats.org/drawingml/2006/main">
+              <a:graphicData uri="http://schemas.openxmlformats.org/drawingml/2006/picture">
+                <pic:pic xmlns:pic="http://schemas.openxmlformats.org/drawingml/2006/picture">
+                  <pic:nvPicPr>
+                    <pic:cNvPr id="18" name="Table8.PNG"/>
+                    <pic:cNvPicPr/>
+                  </pic:nvPicPr>
+                  <pic:blipFill>
+                    <a:blip r:embed="rId24">
+                      <a:extLst>
+                        <a:ext uri="{28A0092B-C50C-407E-A947-70E740481C1C}">
+                          <a14:useLocalDpi xmlns:a14="http://schemas.microsoft.com/office/drawing/2010/main" val="0"/>
+                        </a:ext>
+                      </a:extLst>
+                    </a:blip>
+                    <a:stretch>
+                      <a:fillRect/>
+                    </a:stretch>
+                  </pic:blipFill>
+                  <pic:spPr>
+                    <a:xfrm>
+                      <a:off x="0" y="0"/>
+                      <a:ext cx="2295845" cy="2562583"/>
+                    </a:xfrm>
+                    <a:prstGeom prst="rect">
+                      <a:avLst/>
+                    </a:prstGeom>
+                  </pic:spPr>
+                </pic:pic>
+              </a:graphicData>
+            </a:graphic>
+          </wp:inline>
+        </w:drawing>
+      </w:r>
+    </w:p>
+    <w:p>
+      <w:r>
+        <w:t>Table 9:</w:t>
+      </w:r>
+    </w:p>
+    <w:p/>
     <w:sectPr>
-      <w:headerReference w:type="even" r:id="rId17"/>
-      <w:headerReference w:type="default" r:id="rId18"/>
-      <w:footerReference w:type="even" r:id="rId19"/>
-      <w:footerReference w:type="default" r:id="rId20"/>
-      <w:headerReference w:type="first" r:id="rId21"/>
-      <w:footerReference w:type="first" r:id="rId22"/>
+      <w:headerReference w:type="even" r:id="rId25"/>
+      <w:headerReference w:type="default" r:id="rId26"/>
+      <w:footerReference w:type="even" r:id="rId27"/>
+      <w:footerReference w:type="default" r:id="rId28"/>
+      <w:headerReference w:type="first" r:id="rId29"/>
+      <w:footerReference w:type="first" r:id="rId30"/>
       <w:pgSz w:w="12240" w:h="15840"/>
       <w:pgMar w:top="1440" w:right="1440" w:bottom="1440" w:left="1440" w:header="708" w:footer="708" w:gutter="0"/>
       <w:cols w:space="708"/>
@@ -2425,6 +2987,7 @@
   <w:style w:type="character" w:default="1" w:styleId="DefaultParagraphFont">
     <w:name w:val="Default Paragraph Font"/>
     <w:uiPriority w:val="1"/>
+    <w:semiHidden/>
     <w:unhideWhenUsed/>
   </w:style>
   <w:style w:type="table" w:default="1" w:styleId="TableNormal">

</xml_diff>